<commit_message>
module-2 assignment 1 changes to assignment number
</commit_message>
<xml_diff>
--- a/module-2/futch-visualParadigm.docx
+++ b/module-2/futch-visualParadigm.docx
@@ -33,7 +33,15 @@
           <w:sz w:val="24"/>
           <w:szCs w:val="24"/>
         </w:rPr>
-        <w:t>Assignment 2.1</w:t>
+        <w:t>Assignment 2.</w:t>
+      </w:r>
+      <w:r>
+        <w:rPr>
+          <w:rFonts w:ascii="Times New Roman" w:hAnsi="Times New Roman" w:cs="Times New Roman"/>
+          <w:sz w:val="24"/>
+          <w:szCs w:val="24"/>
+        </w:rPr>
+        <w:t>2</w:t>
       </w:r>
       <w:r>
         <w:rPr>

</xml_diff>